<commit_message>
Testing durch, mit einzelnen BugFixes funktioniert jetzt Tadellos.
</commit_message>
<xml_diff>
--- a/Doku/Handbuch boProjektAnlayse.docx
+++ b/Doku/Handbuch boProjektAnlayse.docx
@@ -289,7 +289,11 @@
     <w:sdt>
       <w:sdtPr>
         <w:rPr>
-          <w:lang w:val="de-DE"/>
+          <w:rFonts w:asciiTheme="minorHAnsi" w:eastAsiaTheme="minorHAnsi" w:hAnsiTheme="minorHAnsi" w:cstheme="minorBidi"/>
+          <w:color w:val="auto"/>
+          <w:sz w:val="22"/>
+          <w:szCs w:val="22"/>
+          <w:lang w:val="de-DE" w:eastAsia="en-US"/>
         </w:rPr>
         <w:id w:val="36177507"/>
         <w:docPartObj>
@@ -299,13 +303,8 @@
       </w:sdtPr>
       <w:sdtEndPr>
         <w:rPr>
-          <w:rFonts w:asciiTheme="minorHAnsi" w:eastAsiaTheme="minorHAnsi" w:hAnsiTheme="minorHAnsi" w:cstheme="minorBidi"/>
           <w:b/>
           <w:bCs/>
-          <w:color w:val="auto"/>
-          <w:sz w:val="22"/>
-          <w:szCs w:val="22"/>
-          <w:lang w:eastAsia="en-US"/>
         </w:rPr>
       </w:sdtEndPr>
       <w:sdtContent>
@@ -341,7 +340,7 @@
           <w:r>
             <w:fldChar w:fldCharType="separate"/>
           </w:r>
-          <w:hyperlink w:anchor="_Toc126678131" w:history="1">
+          <w:hyperlink w:anchor="_Toc126743339" w:history="1">
             <w:r>
               <w:rPr>
                 <w:rStyle w:val="Hyperlink"/>
@@ -368,7 +367,7 @@
                 <w:noProof/>
                 <w:webHidden/>
               </w:rPr>
-              <w:instrText xml:space="preserve"> PAGEREF _Toc126678131 \h </w:instrText>
+              <w:instrText xml:space="preserve"> PAGEREF _Toc126743339 \h </w:instrText>
             </w:r>
             <w:r>
               <w:rPr>
@@ -411,13 +410,13 @@
               <w:lang w:eastAsia="de-CH"/>
             </w:rPr>
           </w:pPr>
-          <w:hyperlink w:anchor="_Toc126678132" w:history="1">
+          <w:hyperlink w:anchor="_Toc126743340" w:history="1">
             <w:r>
               <w:rPr>
                 <w:rStyle w:val="Hyperlink"/>
                 <w:noProof/>
               </w:rPr>
-              <w:t>Linke Seite:</w:t>
+              <w:t>Installation</w:t>
             </w:r>
             <w:r>
               <w:rPr>
@@ -438,7 +437,7 @@
                 <w:noProof/>
                 <w:webHidden/>
               </w:rPr>
-              <w:instrText xml:space="preserve"> PAGEREF _Toc126678132 \h </w:instrText>
+              <w:instrText xml:space="preserve"> PAGEREF _Toc126743340 \h </w:instrText>
             </w:r>
             <w:r>
               <w:rPr>
@@ -481,13 +480,27 @@
               <w:lang w:eastAsia="de-CH"/>
             </w:rPr>
           </w:pPr>
-          <w:hyperlink w:anchor="_Toc126678133" w:history="1">
+          <w:hyperlink w:anchor="_Toc126743341" w:history="1">
             <w:r>
               <w:rPr>
                 <w:rStyle w:val="Hyperlink"/>
                 <w:noProof/>
               </w:rPr>
-              <w:t>Knöpfe</w:t>
+              <w:t>Optio</w:t>
+            </w:r>
+            <w:r>
+              <w:rPr>
+                <w:rStyle w:val="Hyperlink"/>
+                <w:noProof/>
+              </w:rPr>
+              <w:t>n</w:t>
+            </w:r>
+            <w:r>
+              <w:rPr>
+                <w:rStyle w:val="Hyperlink"/>
+                <w:noProof/>
+              </w:rPr>
+              <w:t>en:</w:t>
             </w:r>
             <w:r>
               <w:rPr>
@@ -508,7 +521,7 @@
                 <w:noProof/>
                 <w:webHidden/>
               </w:rPr>
-              <w:instrText xml:space="preserve"> PAGEREF _Toc126678133 \h </w:instrText>
+              <w:instrText xml:space="preserve"> PAGEREF _Toc126743341 \h </w:instrText>
             </w:r>
             <w:r>
               <w:rPr>
@@ -551,13 +564,13 @@
               <w:lang w:eastAsia="de-CH"/>
             </w:rPr>
           </w:pPr>
-          <w:hyperlink w:anchor="_Toc126678134" w:history="1">
+          <w:hyperlink w:anchor="_Toc126743342" w:history="1">
             <w:r>
               <w:rPr>
                 <w:rStyle w:val="Hyperlink"/>
                 <w:noProof/>
               </w:rPr>
-              <w:t>Aufträge hinzufügen</w:t>
+              <w:t>FormDesigner:</w:t>
             </w:r>
             <w:r>
               <w:rPr>
@@ -578,7 +591,7 @@
                 <w:noProof/>
                 <w:webHidden/>
               </w:rPr>
-              <w:instrText xml:space="preserve"> PAGEREF _Toc126678134 \h </w:instrText>
+              <w:instrText xml:space="preserve"> PAGEREF _Toc126743342 \h </w:instrText>
             </w:r>
             <w:r>
               <w:rPr>
@@ -599,6 +612,76 @@
                 <w:webHidden/>
               </w:rPr>
               <w:t>4</w:t>
+            </w:r>
+            <w:r>
+              <w:rPr>
+                <w:noProof/>
+                <w:webHidden/>
+              </w:rPr>
+              <w:fldChar w:fldCharType="end"/>
+            </w:r>
+          </w:hyperlink>
+        </w:p>
+        <w:p>
+          <w:pPr>
+            <w:pStyle w:val="Verzeichnis1"/>
+            <w:tabs>
+              <w:tab w:val="right" w:leader="dot" w:pos="9062"/>
+            </w:tabs>
+            <w:rPr>
+              <w:rFonts w:eastAsiaTheme="minorEastAsia"/>
+              <w:noProof/>
+              <w:lang w:eastAsia="de-CH"/>
+            </w:rPr>
+          </w:pPr>
+          <w:hyperlink w:anchor="_Toc126743343" w:history="1">
+            <w:r>
+              <w:rPr>
+                <w:rStyle w:val="Hyperlink"/>
+                <w:noProof/>
+              </w:rPr>
+              <w:t>SearchList:</w:t>
+            </w:r>
+            <w:r>
+              <w:rPr>
+                <w:noProof/>
+                <w:webHidden/>
+              </w:rPr>
+              <w:tab/>
+            </w:r>
+            <w:r>
+              <w:rPr>
+                <w:noProof/>
+                <w:webHidden/>
+              </w:rPr>
+              <w:fldChar w:fldCharType="begin"/>
+            </w:r>
+            <w:r>
+              <w:rPr>
+                <w:noProof/>
+                <w:webHidden/>
+              </w:rPr>
+              <w:instrText xml:space="preserve"> PAGEREF _Toc126743343 \h </w:instrText>
+            </w:r>
+            <w:r>
+              <w:rPr>
+                <w:noProof/>
+                <w:webHidden/>
+              </w:rPr>
+            </w:r>
+            <w:r>
+              <w:rPr>
+                <w:noProof/>
+                <w:webHidden/>
+              </w:rPr>
+              <w:fldChar w:fldCharType="separate"/>
+            </w:r>
+            <w:r>
+              <w:rPr>
+                <w:noProof/>
+                <w:webHidden/>
+              </w:rPr>
+              <w:t>6</w:t>
             </w:r>
             <w:r>
               <w:rPr>
@@ -621,13 +704,13 @@
               <w:lang w:eastAsia="de-CH"/>
             </w:rPr>
           </w:pPr>
-          <w:hyperlink w:anchor="_Toc126678135" w:history="1">
+          <w:hyperlink w:anchor="_Toc126743344" w:history="1">
             <w:r>
               <w:rPr>
                 <w:rStyle w:val="Hyperlink"/>
                 <w:noProof/>
               </w:rPr>
-              <w:t>ServiceRequest hinzufügen</w:t>
+              <w:t>Knöpfe</w:t>
             </w:r>
             <w:r>
               <w:rPr>
@@ -648,7 +731,7 @@
                 <w:noProof/>
                 <w:webHidden/>
               </w:rPr>
-              <w:instrText xml:space="preserve"> PAGEREF _Toc126678135 \h </w:instrText>
+              <w:instrText xml:space="preserve"> PAGEREF _Toc126743344 \h </w:instrText>
             </w:r>
             <w:r>
               <w:rPr>
@@ -668,7 +751,7 @@
                 <w:noProof/>
                 <w:webHidden/>
               </w:rPr>
-              <w:t>5</w:t>
+              <w:t>6</w:t>
             </w:r>
             <w:r>
               <w:rPr>
@@ -691,13 +774,13 @@
               <w:lang w:eastAsia="de-CH"/>
             </w:rPr>
           </w:pPr>
-          <w:hyperlink w:anchor="_Toc126678136" w:history="1">
+          <w:hyperlink w:anchor="_Toc126743345" w:history="1">
             <w:r>
               <w:rPr>
                 <w:rStyle w:val="Hyperlink"/>
                 <w:noProof/>
               </w:rPr>
-              <w:t>Ausgewähltes Objekt Entfernen</w:t>
+              <w:t>Aufträge hinzufügen</w:t>
             </w:r>
             <w:r>
               <w:rPr>
@@ -718,7 +801,7 @@
                 <w:noProof/>
                 <w:webHidden/>
               </w:rPr>
-              <w:instrText xml:space="preserve"> PAGEREF _Toc126678136 \h </w:instrText>
+              <w:instrText xml:space="preserve"> PAGEREF _Toc126743345 \h </w:instrText>
             </w:r>
             <w:r>
               <w:rPr>
@@ -738,7 +821,7 @@
                 <w:noProof/>
                 <w:webHidden/>
               </w:rPr>
-              <w:t>5</w:t>
+              <w:t>6</w:t>
             </w:r>
             <w:r>
               <w:rPr>
@@ -761,13 +844,13 @@
               <w:lang w:eastAsia="de-CH"/>
             </w:rPr>
           </w:pPr>
-          <w:hyperlink w:anchor="_Toc126678137" w:history="1">
+          <w:hyperlink w:anchor="_Toc126743346" w:history="1">
             <w:r>
               <w:rPr>
                 <w:rStyle w:val="Hyperlink"/>
                 <w:noProof/>
               </w:rPr>
-              <w:t>Aktualisieren</w:t>
+              <w:t>ServiceRequest hinzufügen</w:t>
             </w:r>
             <w:r>
               <w:rPr>
@@ -788,7 +871,7 @@
                 <w:noProof/>
                 <w:webHidden/>
               </w:rPr>
-              <w:instrText xml:space="preserve"> PAGEREF _Toc126678137 \h </w:instrText>
+              <w:instrText xml:space="preserve"> PAGEREF _Toc126743346 \h </w:instrText>
             </w:r>
             <w:r>
               <w:rPr>
@@ -808,7 +891,7 @@
                 <w:noProof/>
                 <w:webHidden/>
               </w:rPr>
-              <w:t>5</w:t>
+              <w:t>7</w:t>
             </w:r>
             <w:r>
               <w:rPr>
@@ -831,12 +914,152 @@
               <w:lang w:eastAsia="de-CH"/>
             </w:rPr>
           </w:pPr>
-          <w:hyperlink w:anchor="_Toc126678138" w:history="1">
+          <w:hyperlink w:anchor="_Toc126743347" w:history="1">
             <w:r>
               <w:rPr>
                 <w:rStyle w:val="Hyperlink"/>
                 <w:noProof/>
               </w:rPr>
+              <w:t>Ausgewähltes Objekt Entfernen</w:t>
+            </w:r>
+            <w:r>
+              <w:rPr>
+                <w:noProof/>
+                <w:webHidden/>
+              </w:rPr>
+              <w:tab/>
+            </w:r>
+            <w:r>
+              <w:rPr>
+                <w:noProof/>
+                <w:webHidden/>
+              </w:rPr>
+              <w:fldChar w:fldCharType="begin"/>
+            </w:r>
+            <w:r>
+              <w:rPr>
+                <w:noProof/>
+                <w:webHidden/>
+              </w:rPr>
+              <w:instrText xml:space="preserve"> PAGEREF _Toc126743347 \h </w:instrText>
+            </w:r>
+            <w:r>
+              <w:rPr>
+                <w:noProof/>
+                <w:webHidden/>
+              </w:rPr>
+            </w:r>
+            <w:r>
+              <w:rPr>
+                <w:noProof/>
+                <w:webHidden/>
+              </w:rPr>
+              <w:fldChar w:fldCharType="separate"/>
+            </w:r>
+            <w:r>
+              <w:rPr>
+                <w:noProof/>
+                <w:webHidden/>
+              </w:rPr>
+              <w:t>7</w:t>
+            </w:r>
+            <w:r>
+              <w:rPr>
+                <w:noProof/>
+                <w:webHidden/>
+              </w:rPr>
+              <w:fldChar w:fldCharType="end"/>
+            </w:r>
+          </w:hyperlink>
+        </w:p>
+        <w:p>
+          <w:pPr>
+            <w:pStyle w:val="Verzeichnis2"/>
+            <w:tabs>
+              <w:tab w:val="right" w:leader="dot" w:pos="9062"/>
+            </w:tabs>
+            <w:rPr>
+              <w:rFonts w:eastAsiaTheme="minorEastAsia"/>
+              <w:noProof/>
+              <w:lang w:eastAsia="de-CH"/>
+            </w:rPr>
+          </w:pPr>
+          <w:hyperlink w:anchor="_Toc126743348" w:history="1">
+            <w:r>
+              <w:rPr>
+                <w:rStyle w:val="Hyperlink"/>
+                <w:noProof/>
+              </w:rPr>
+              <w:t>Aktualisieren</w:t>
+            </w:r>
+            <w:r>
+              <w:rPr>
+                <w:noProof/>
+                <w:webHidden/>
+              </w:rPr>
+              <w:tab/>
+            </w:r>
+            <w:r>
+              <w:rPr>
+                <w:noProof/>
+                <w:webHidden/>
+              </w:rPr>
+              <w:fldChar w:fldCharType="begin"/>
+            </w:r>
+            <w:r>
+              <w:rPr>
+                <w:noProof/>
+                <w:webHidden/>
+              </w:rPr>
+              <w:instrText xml:space="preserve"> PAGEREF _Toc126743348 \h </w:instrText>
+            </w:r>
+            <w:r>
+              <w:rPr>
+                <w:noProof/>
+                <w:webHidden/>
+              </w:rPr>
+            </w:r>
+            <w:r>
+              <w:rPr>
+                <w:noProof/>
+                <w:webHidden/>
+              </w:rPr>
+              <w:fldChar w:fldCharType="separate"/>
+            </w:r>
+            <w:r>
+              <w:rPr>
+                <w:noProof/>
+                <w:webHidden/>
+              </w:rPr>
+              <w:t>7</w:t>
+            </w:r>
+            <w:r>
+              <w:rPr>
+                <w:noProof/>
+                <w:webHidden/>
+              </w:rPr>
+              <w:fldChar w:fldCharType="end"/>
+            </w:r>
+          </w:hyperlink>
+        </w:p>
+        <w:p>
+          <w:pPr>
+            <w:pStyle w:val="Verzeichnis2"/>
+            <w:tabs>
+              <w:tab w:val="right" w:leader="dot" w:pos="9062"/>
+            </w:tabs>
+            <w:rPr>
+              <w:rFonts w:eastAsiaTheme="minorEastAsia"/>
+              <w:noProof/>
+              <w:lang w:eastAsia="de-CH"/>
+            </w:rPr>
+          </w:pPr>
+          <w:hyperlink w:anchor="_Toc126743349" w:history="1">
+            <w:r>
+              <w:rPr>
+                <w:rStyle w:val="Hyperlink"/>
+                <w:noProof/>
+              </w:rPr>
               <w:t>Einstellungen</w:t>
             </w:r>
             <w:r>
@@ -858,7 +1081,7 @@
                 <w:noProof/>
                 <w:webHidden/>
               </w:rPr>
-              <w:instrText xml:space="preserve"> PAGEREF _Toc126678138 \h </w:instrText>
+              <w:instrText xml:space="preserve"> PAGEREF _Toc126743349 \h </w:instrText>
             </w:r>
             <w:r>
               <w:rPr>
@@ -878,7 +1101,7 @@
                 <w:noProof/>
                 <w:webHidden/>
               </w:rPr>
-              <w:t>6</w:t>
+              <w:t>8</w:t>
             </w:r>
             <w:r>
               <w:rPr>
@@ -901,13 +1124,13 @@
               <w:lang w:eastAsia="de-CH"/>
             </w:rPr>
           </w:pPr>
-          <w:hyperlink w:anchor="_Toc126678139" w:history="1">
+          <w:hyperlink w:anchor="_Toc126743350" w:history="1">
             <w:r>
               <w:rPr>
                 <w:rStyle w:val="Hyperlink"/>
                 <w:noProof/>
               </w:rPr>
-              <w:t>Rechte Seite</w:t>
+              <w:t>Tabelle:</w:t>
             </w:r>
             <w:r>
               <w:rPr>
@@ -928,7 +1151,7 @@
                 <w:noProof/>
                 <w:webHidden/>
               </w:rPr>
-              <w:instrText xml:space="preserve"> PAGEREF _Toc126678139 \h </w:instrText>
+              <w:instrText xml:space="preserve"> PAGEREF _Toc126743350 \h </w:instrText>
             </w:r>
             <w:r>
               <w:rPr>
@@ -948,7 +1171,7 @@
                 <w:noProof/>
                 <w:webHidden/>
               </w:rPr>
-              <w:t>7</w:t>
+              <w:t>9</w:t>
             </w:r>
             <w:r>
               <w:rPr>
@@ -971,13 +1194,13 @@
               <w:lang w:eastAsia="de-CH"/>
             </w:rPr>
           </w:pPr>
-          <w:hyperlink w:anchor="_Toc126678140" w:history="1">
+          <w:hyperlink w:anchor="_Toc126743351" w:history="1">
             <w:r>
               <w:rPr>
                 <w:rStyle w:val="Hyperlink"/>
                 <w:noProof/>
               </w:rPr>
-              <w:t>Verarbeitende Daten:</w:t>
+              <w:t>Verarbeitende Daten</w:t>
             </w:r>
             <w:r>
               <w:rPr>
@@ -998,7 +1221,7 @@
                 <w:noProof/>
                 <w:webHidden/>
               </w:rPr>
-              <w:instrText xml:space="preserve"> PAGEREF _Toc126678140 \h </w:instrText>
+              <w:instrText xml:space="preserve"> PAGEREF _Toc126743351 \h </w:instrText>
             </w:r>
             <w:r>
               <w:rPr>
@@ -1018,7 +1241,7 @@
                 <w:noProof/>
                 <w:webHidden/>
               </w:rPr>
-              <w:t>7</w:t>
+              <w:t>9</w:t>
             </w:r>
             <w:r>
               <w:rPr>
@@ -1041,7 +1264,7 @@
               <w:lang w:eastAsia="de-CH"/>
             </w:rPr>
           </w:pPr>
-          <w:hyperlink w:anchor="_Toc126678141" w:history="1">
+          <w:hyperlink w:anchor="_Toc126743352" w:history="1">
             <w:r>
               <w:rPr>
                 <w:rStyle w:val="Hyperlink"/>
@@ -1068,7 +1291,7 @@
                 <w:noProof/>
                 <w:webHidden/>
               </w:rPr>
-              <w:instrText xml:space="preserve"> PAGEREF _Toc126678141 \h </w:instrText>
+              <w:instrText xml:space="preserve"> PAGEREF _Toc126743352 \h </w:instrText>
             </w:r>
             <w:r>
               <w:rPr>
@@ -1088,7 +1311,7 @@
                 <w:noProof/>
                 <w:webHidden/>
               </w:rPr>
-              <w:t>7</w:t>
+              <w:t>9</w:t>
             </w:r>
             <w:r>
               <w:rPr>
@@ -1111,7 +1334,7 @@
               <w:lang w:eastAsia="de-CH"/>
             </w:rPr>
           </w:pPr>
-          <w:hyperlink w:anchor="_Toc126678142" w:history="1">
+          <w:hyperlink w:anchor="_Toc126743353" w:history="1">
             <w:r>
               <w:rPr>
                 <w:rStyle w:val="Hyperlink"/>
@@ -1138,7 +1361,7 @@
                 <w:noProof/>
                 <w:webHidden/>
               </w:rPr>
-              <w:instrText xml:space="preserve"> PAGEREF _Toc126678142 \h </w:instrText>
+              <w:instrText xml:space="preserve"> PAGEREF _Toc126743353 \h </w:instrText>
             </w:r>
             <w:r>
               <w:rPr>
@@ -1158,7 +1381,7 @@
                 <w:noProof/>
                 <w:webHidden/>
               </w:rPr>
-              <w:t>7</w:t>
+              <w:t>9</w:t>
             </w:r>
             <w:r>
               <w:rPr>
@@ -1183,240 +1406,6 @@
     </w:sdt>
     <w:p>
       <w:pPr>
-        <w:spacing w:after="0"/>
-        <w:rPr>
-          <w:sz w:val="24"/>
-          <w:szCs w:val="24"/>
-        </w:rPr>
-      </w:pPr>
-    </w:p>
-    <w:p>
-      <w:pPr>
-        <w:spacing w:after="0"/>
-        <w:rPr>
-          <w:sz w:val="24"/>
-          <w:szCs w:val="24"/>
-        </w:rPr>
-      </w:pPr>
-    </w:p>
-    <w:p>
-      <w:pPr>
-        <w:spacing w:after="0"/>
-        <w:rPr>
-          <w:sz w:val="24"/>
-          <w:szCs w:val="24"/>
-        </w:rPr>
-      </w:pPr>
-    </w:p>
-    <w:p>
-      <w:pPr>
-        <w:spacing w:after="0"/>
-        <w:rPr>
-          <w:sz w:val="24"/>
-          <w:szCs w:val="24"/>
-        </w:rPr>
-      </w:pPr>
-    </w:p>
-    <w:p>
-      <w:pPr>
-        <w:spacing w:after="0"/>
-        <w:rPr>
-          <w:sz w:val="24"/>
-          <w:szCs w:val="24"/>
-        </w:rPr>
-      </w:pPr>
-    </w:p>
-    <w:p>
-      <w:pPr>
-        <w:spacing w:after="0"/>
-        <w:rPr>
-          <w:sz w:val="24"/>
-          <w:szCs w:val="24"/>
-        </w:rPr>
-      </w:pPr>
-    </w:p>
-    <w:p>
-      <w:pPr>
-        <w:spacing w:after="0"/>
-        <w:rPr>
-          <w:sz w:val="24"/>
-          <w:szCs w:val="24"/>
-        </w:rPr>
-      </w:pPr>
-    </w:p>
-    <w:p>
-      <w:pPr>
-        <w:spacing w:after="0"/>
-        <w:rPr>
-          <w:sz w:val="24"/>
-          <w:szCs w:val="24"/>
-        </w:rPr>
-      </w:pPr>
-    </w:p>
-    <w:p>
-      <w:pPr>
-        <w:spacing w:after="0"/>
-        <w:rPr>
-          <w:sz w:val="24"/>
-          <w:szCs w:val="24"/>
-        </w:rPr>
-      </w:pPr>
-    </w:p>
-    <w:p>
-      <w:pPr>
-        <w:spacing w:after="0"/>
-        <w:rPr>
-          <w:sz w:val="24"/>
-          <w:szCs w:val="24"/>
-        </w:rPr>
-      </w:pPr>
-    </w:p>
-    <w:p>
-      <w:pPr>
-        <w:spacing w:after="0"/>
-        <w:rPr>
-          <w:sz w:val="24"/>
-          <w:szCs w:val="24"/>
-        </w:rPr>
-      </w:pPr>
-    </w:p>
-    <w:p>
-      <w:pPr>
-        <w:spacing w:after="0"/>
-        <w:rPr>
-          <w:sz w:val="24"/>
-          <w:szCs w:val="24"/>
-        </w:rPr>
-      </w:pPr>
-    </w:p>
-    <w:p>
-      <w:pPr>
-        <w:spacing w:after="0"/>
-        <w:rPr>
-          <w:sz w:val="24"/>
-          <w:szCs w:val="24"/>
-        </w:rPr>
-      </w:pPr>
-    </w:p>
-    <w:p>
-      <w:pPr>
-        <w:spacing w:after="0"/>
-        <w:rPr>
-          <w:sz w:val="24"/>
-          <w:szCs w:val="24"/>
-        </w:rPr>
-      </w:pPr>
-    </w:p>
-    <w:p>
-      <w:pPr>
-        <w:spacing w:after="0"/>
-        <w:rPr>
-          <w:sz w:val="24"/>
-          <w:szCs w:val="24"/>
-        </w:rPr>
-      </w:pPr>
-    </w:p>
-    <w:p>
-      <w:pPr>
-        <w:spacing w:after="0"/>
-        <w:rPr>
-          <w:sz w:val="24"/>
-          <w:szCs w:val="24"/>
-        </w:rPr>
-      </w:pPr>
-    </w:p>
-    <w:p>
-      <w:pPr>
-        <w:spacing w:after="0"/>
-        <w:rPr>
-          <w:sz w:val="24"/>
-          <w:szCs w:val="24"/>
-        </w:rPr>
-      </w:pPr>
-    </w:p>
-    <w:p>
-      <w:pPr>
-        <w:spacing w:after="0"/>
-        <w:rPr>
-          <w:sz w:val="24"/>
-          <w:szCs w:val="24"/>
-        </w:rPr>
-      </w:pPr>
-    </w:p>
-    <w:p>
-      <w:pPr>
-        <w:spacing w:after="0"/>
-        <w:rPr>
-          <w:sz w:val="24"/>
-          <w:szCs w:val="24"/>
-        </w:rPr>
-      </w:pPr>
-    </w:p>
-    <w:p>
-      <w:pPr>
-        <w:spacing w:after="0"/>
-        <w:rPr>
-          <w:sz w:val="24"/>
-          <w:szCs w:val="24"/>
-        </w:rPr>
-      </w:pPr>
-    </w:p>
-    <w:p>
-      <w:pPr>
-        <w:spacing w:after="0"/>
-        <w:rPr>
-          <w:sz w:val="24"/>
-          <w:szCs w:val="24"/>
-        </w:rPr>
-      </w:pPr>
-    </w:p>
-    <w:p>
-      <w:pPr>
-        <w:spacing w:after="0"/>
-        <w:rPr>
-          <w:sz w:val="24"/>
-          <w:szCs w:val="24"/>
-        </w:rPr>
-      </w:pPr>
-    </w:p>
-    <w:p>
-      <w:pPr>
-        <w:spacing w:after="0"/>
-        <w:rPr>
-          <w:sz w:val="24"/>
-          <w:szCs w:val="24"/>
-        </w:rPr>
-      </w:pPr>
-    </w:p>
-    <w:p>
-      <w:pPr>
-        <w:spacing w:after="0"/>
-        <w:rPr>
-          <w:sz w:val="24"/>
-          <w:szCs w:val="24"/>
-        </w:rPr>
-      </w:pPr>
-    </w:p>
-    <w:p>
-      <w:pPr>
-        <w:spacing w:after="0"/>
-        <w:rPr>
-          <w:sz w:val="24"/>
-          <w:szCs w:val="24"/>
-        </w:rPr>
-      </w:pPr>
-    </w:p>
-    <w:p>
-      <w:pPr>
-        <w:spacing w:after="0"/>
-        <w:rPr>
-          <w:sz w:val="24"/>
-          <w:szCs w:val="24"/>
-        </w:rPr>
-      </w:pPr>
-    </w:p>
-    <w:p>
-      <w:pPr>
         <w:rPr>
           <w:sz w:val="24"/>
           <w:szCs w:val="24"/>
@@ -1435,8 +1424,9 @@
       <w:pPr>
         <w:pStyle w:val="berschrift1"/>
       </w:pPr>
-      <w:bookmarkStart w:id="0" w:name="_Toc126678131"/>
-      <w:r>
+      <w:bookmarkStart w:id="0" w:name="_Toc126743339"/>
+      <w:r>
+        <w:lastRenderedPageBreak/>
         <w:t>Kurz erklärt</w:t>
       </w:r>
       <w:bookmarkEnd w:id="0"/>
@@ -1446,10 +1436,28 @@
         <w:t xml:space="preserve">Das Add-In </w:t>
       </w:r>
       <w:r>
+        <w:t>Projekt</w:t>
+      </w:r>
+      <w:r>
+        <w:t xml:space="preserve"> Analyse </w:t>
+      </w:r>
+      <w:r>
         <w:t xml:space="preserve">zeigt </w:t>
       </w:r>
       <w:r>
-        <w:t xml:space="preserve">einem auf einen Blick, wie </w:t>
+        <w:t>Ihnen</w:t>
+      </w:r>
+      <w:r>
+        <w:t xml:space="preserve"> auf ein</w:t>
+      </w:r>
+      <w:r>
+        <w:t>e</w:t>
+      </w:r>
+      <w:r>
+        <w:t>m</w:t>
+      </w:r>
+      <w:r>
+        <w:t xml:space="preserve"> Blick, wie </w:t>
       </w:r>
       <w:r>
         <w:t>viele Stunden</w:t>
@@ -1549,7 +1557,13 @@
         <w:t xml:space="preserve"> Maximale</w:t>
       </w:r>
       <w:r>
-        <w:t>n Wert</w:t>
+        <w:t xml:space="preserve">n </w:t>
+      </w:r>
+      <w:r>
+        <w:t>Soll-</w:t>
+      </w:r>
+      <w:r>
+        <w:t>Wert</w:t>
       </w:r>
       <w:r>
         <w:t xml:space="preserve"> an. Der Ist-Wert, welcher die Verrechnete</w:t>
@@ -1594,10 +1608,13 @@
         <w:t>ot, falls er den in den Einstellungen vordefinierten Prozentwert überschreitet.</w:t>
       </w:r>
       <w:r>
-        <w:t xml:space="preserve"> Mit einem Ladebalken </w:t>
-      </w:r>
-      <w:r>
-        <w:t xml:space="preserve">wurde eine Übersicht gestaltet. </w:t>
+        <w:t xml:space="preserve"> </w:t>
+      </w:r>
+      <w:r>
+        <w:t xml:space="preserve">Der Ladebalken zeit den </w:t>
+      </w:r>
+      <w:r>
+        <w:t>Prozentsatz im Vergleich Soll / Ist Zeit.</w:t>
       </w:r>
       <w:r>
         <w:br/>
@@ -1611,6 +1628,7 @@
       </w:pPr>
       <w:r>
         <w:rPr>
+          <w:noProof/>
           <w:color w:val="2F5496" w:themeColor="accent1" w:themeShade="BF"/>
         </w:rPr>
         <w:drawing>
@@ -1656,11 +1674,20 @@
         <w:t>Der Ladebalken ist auch in den ServiceRequest ersichtlich, welcher den genauen Prozentsatz angibt</w:t>
       </w:r>
       <w:r>
-        <w:t xml:space="preserve"> mit den verendeten Daten in der ProjektAnalyse.</w:t>
-      </w:r>
-    </w:p>
-    <w:p>
-      <w:r>
+        <w:t xml:space="preserve"> mit den ver</w:t>
+      </w:r>
+      <w:r>
+        <w:t>w</w:t>
+      </w:r>
+      <w:r>
+        <w:t>endeten Daten in der ProjektAnalyse.</w:t>
+      </w:r>
+    </w:p>
+    <w:p>
+      <w:r>
+        <w:rPr>
+          <w:noProof/>
+        </w:rPr>
         <w:drawing>
           <wp:inline distT="0" distB="0" distL="0" distR="0" wp14:anchorId="15C35140" wp14:editId="286E5F31">
             <wp:extent cx="5760720" cy="2406015"/>
@@ -1698,48 +1725,136 @@
         </w:drawing>
       </w:r>
     </w:p>
-    <w:p/>
     <w:p>
       <w:pPr>
         <w:pStyle w:val="berschrift1"/>
       </w:pPr>
-      <w:bookmarkStart w:id="1" w:name="_Toc126678132"/>
-      <w:r>
-        <w:t xml:space="preserve">Linke </w:t>
-      </w:r>
-      <w:r>
-        <w:t>Seite</w:t>
-      </w:r>
-      <w:r>
-        <w:t>:</w:t>
+      <w:bookmarkStart w:id="1" w:name="_Toc126743340"/>
+      <w:r>
+        <w:lastRenderedPageBreak/>
+        <w:t>Installation</w:t>
       </w:r>
       <w:bookmarkEnd w:id="1"/>
     </w:p>
     <w:p>
+      <w:r>
+        <w:t xml:space="preserve">Um das ProjektAnalyse Add-In verwenden zu können müssen Sie es zuerst installieren. Dafür müssen Sie genau diesen Schritten folgen: </w:t>
+      </w:r>
+    </w:p>
+    <w:p>
       <w:pPr>
         <w:pStyle w:val="berschrift2"/>
       </w:pPr>
-      <w:bookmarkStart w:id="2" w:name="_Toc126678133"/>
-      <w:r>
-        <w:t>Knöpfe</w:t>
+      <w:bookmarkStart w:id="2" w:name="_Toc126743341"/>
+      <w:r>
+        <w:t>Optionen:</w:t>
       </w:r>
       <w:bookmarkEnd w:id="2"/>
     </w:p>
     <w:p>
-      <w:pPr>
-        <w:rPr>
-          <w:color w:val="2F5496" w:themeColor="accent1" w:themeShade="BF"/>
-        </w:rPr>
-      </w:pPr>
-      <w:r>
-        <w:rPr>
-          <w:color w:val="2F5496" w:themeColor="accent1" w:themeShade="BF"/>
-        </w:rPr>
+      <w:r>
+        <w:t xml:space="preserve">Gehen Sie zu den Optionen und öffnen sie </w:t>
+      </w:r>
+      <w:r>
+        <w:t xml:space="preserve">das Register </w:t>
+      </w:r>
+      <w:proofErr w:type="gramStart"/>
+      <w:r>
+        <w:t>Add-</w:t>
+      </w:r>
+      <w:proofErr w:type="spellStart"/>
+      <w:r>
+        <w:t>In’s</w:t>
+      </w:r>
+      <w:proofErr w:type="spellEnd"/>
+      <w:proofErr w:type="gramEnd"/>
+    </w:p>
+    <w:p>
+      <w:r>
         <w:drawing>
-          <wp:inline distT="0" distB="0" distL="0" distR="0" wp14:anchorId="63AD77D4" wp14:editId="10DAD8F5">
-            <wp:extent cx="1448002" cy="304843"/>
+          <wp:inline distT="0" distB="0" distL="0" distR="0" wp14:anchorId="297A6569" wp14:editId="616F7808">
+            <wp:extent cx="5760720" cy="3026410"/>
+            <wp:effectExtent l="0" t="0" r="0" b="2540"/>
+            <wp:docPr id="3" name="Grafik 3" descr="Ein Bild, das Text enthält.&#10;&#10;Automatisch generierte Beschreibung"/>
+            <wp:cNvGraphicFramePr>
+              <a:graphicFrameLocks xmlns:a="http://schemas.openxmlformats.org/drawingml/2006/main" noChangeAspect="1"/>
+            </wp:cNvGraphicFramePr>
+            <a:graphic xmlns:a="http://schemas.openxmlformats.org/drawingml/2006/main">
+              <a:graphicData uri="http://schemas.openxmlformats.org/drawingml/2006/picture">
+                <pic:pic xmlns:pic="http://schemas.openxmlformats.org/drawingml/2006/picture">
+                  <pic:nvPicPr>
+                    <pic:cNvPr id="3" name="Grafik 3" descr="Ein Bild, das Text enthält.&#10;&#10;Automatisch generierte Beschreibung"/>
+                    <pic:cNvPicPr/>
+                  </pic:nvPicPr>
+                  <pic:blipFill>
+                    <a:blip r:embed="rId11"/>
+                    <a:stretch>
+                      <a:fillRect/>
+                    </a:stretch>
+                  </pic:blipFill>
+                  <pic:spPr>
+                    <a:xfrm>
+                      <a:off x="0" y="0"/>
+                      <a:ext cx="5760720" cy="3026410"/>
+                    </a:xfrm>
+                    <a:prstGeom prst="rect">
+                      <a:avLst/>
+                    </a:prstGeom>
+                  </pic:spPr>
+                </pic:pic>
+              </a:graphicData>
+            </a:graphic>
+          </wp:inline>
+        </w:drawing>
+      </w:r>
+    </w:p>
+    <w:p>
+      <w:r>
+        <w:t xml:space="preserve">Um die </w:t>
+      </w:r>
+      <w:r>
+        <w:t>ProjektAnalyse</w:t>
+      </w:r>
+      <w:r>
+        <w:t xml:space="preserve"> hinzufügen zu </w:t>
+      </w:r>
+      <w:r>
+        <w:t>können müssen Sie die mitgelieferte boProjektAnalyse.DLL</w:t>
+      </w:r>
+      <w:r>
+        <w:t xml:space="preserve"> verlinken. Suchen Sie dazu die Datei in ihrem Lokal Ordner.</w:t>
+      </w:r>
+    </w:p>
+    <w:p/>
+    <w:p>
+      <w:pPr>
+        <w:pStyle w:val="berschrift2"/>
+      </w:pPr>
+      <w:bookmarkStart w:id="3" w:name="_Toc126743342"/>
+      <w:r>
+        <w:t>FormDesigner:</w:t>
+      </w:r>
+      <w:bookmarkEnd w:id="3"/>
+    </w:p>
+    <w:p/>
+    <w:p>
+      <w:r>
+        <w:t>Unter dem Register Extra finden Sie den Formdesigner</w:t>
+      </w:r>
+      <w:r>
+        <w:t>, öffnen Sie diesen.</w:t>
+      </w:r>
+      <w:r>
+        <w:t xml:space="preserve"> </w:t>
+      </w:r>
+    </w:p>
+    <w:p>
+      <w:r>
+        <w:drawing>
+          <wp:inline distT="0" distB="0" distL="0" distR="0" wp14:anchorId="6F121E37" wp14:editId="65B9AE5F">
+            <wp:extent cx="2216505" cy="1200943"/>
             <wp:effectExtent l="0" t="0" r="0" b="0"/>
-            <wp:docPr id="7" name="Grafik 7"/>
+            <wp:docPr id="4" name="Grafik 4"/>
             <wp:cNvGraphicFramePr>
               <a:graphicFrameLocks xmlns:a="http://schemas.openxmlformats.org/drawingml/2006/main" noChangeAspect="1"/>
             </wp:cNvGraphicFramePr>
@@ -1751,7 +1866,7 @@
                     <pic:cNvPicPr/>
                   </pic:nvPicPr>
                   <pic:blipFill>
-                    <a:blip r:embed="rId11"/>
+                    <a:blip r:embed="rId12"/>
                     <a:stretch>
                       <a:fillRect/>
                     </a:stretch>
@@ -1759,7 +1874,7 @@
                   <pic:spPr>
                     <a:xfrm>
                       <a:off x="0" y="0"/>
-                      <a:ext cx="1448002" cy="304843"/>
+                      <a:ext cx="2221113" cy="1203440"/>
                     </a:xfrm>
                     <a:prstGeom prst="rect">
                       <a:avLst/>
@@ -1773,158 +1888,36 @@
       </w:r>
     </w:p>
     <w:p/>
-    <w:p>
-      <w:r>
-        <w:t>1. Hinzufügen von Aufträgen</w:t>
-      </w:r>
-    </w:p>
-    <w:p>
-      <w:r>
-        <w:t>2. Hinzufügen von ServiceRequests</w:t>
-      </w:r>
-    </w:p>
-    <w:p>
-      <w:r>
-        <w:t>3. löschen vom Ausgewählten Objekt, Aufträge/ServiceRequest</w:t>
-      </w:r>
-    </w:p>
-    <w:p>
-      <w:r>
-        <w:t>4. Aktualisieren der ganzen Maske</w:t>
-      </w:r>
-    </w:p>
-    <w:p>
-      <w:r>
-        <w:t>5. Einstellungen Fenster</w:t>
-      </w:r>
-    </w:p>
-    <w:p/>
-    <w:p>
-      <w:r>
-        <w:t xml:space="preserve">In der SearchList auf der Linken Seite können Sie auch all diese Funktionen mit der rechten Maustaste durchführen. </w:t>
-      </w:r>
-    </w:p>
-    <w:p>
-      <w:r>
-        <w:t xml:space="preserve">Öffnen der Objekte (Belege oder </w:t>
-      </w:r>
-      <w:r>
-        <w:t>ServiceRequests) wird mit Doppelklick darauf durchgeführt.</w:t>
-      </w:r>
-    </w:p>
-    <w:p>
-      <w:pPr>
-        <w:rPr>
-          <w:color w:val="2F5496" w:themeColor="accent1" w:themeShade="BF"/>
-        </w:rPr>
-      </w:pPr>
-    </w:p>
-    <w:p>
-      <w:pPr>
-        <w:pStyle w:val="berschrift2"/>
-      </w:pPr>
-      <w:bookmarkStart w:id="3" w:name="_Toc126678134"/>
-      <w:r>
-        <w:t xml:space="preserve">Aufträge </w:t>
-      </w:r>
-      <w:r>
-        <w:t>h</w:t>
-      </w:r>
-      <w:r>
-        <w:t>inzufügen</w:t>
-      </w:r>
-      <w:bookmarkEnd w:id="3"/>
-    </w:p>
-    <w:p/>
-    <w:p>
-      <w:r>
-        <w:t xml:space="preserve">Über den Button Nr. 1 gelangen sie in einen Dialog, in welchem Sie </w:t>
-      </w:r>
-      <w:r>
-        <w:t>Belege</w:t>
-      </w:r>
-      <w:r>
-        <w:t xml:space="preserve"> auswählen und diese in das</w:t>
-      </w:r>
-      <w:r>
-        <w:t xml:space="preserve"> Projekt-Analyse</w:t>
-      </w:r>
-      <w:r>
-        <w:t xml:space="preserve"> Add-In hinzufügen können.</w:t>
-      </w:r>
-      <w:r>
-        <w:t xml:space="preserve"> Es werden nur Belege mit d</w:t>
-      </w:r>
-      <w:r>
-        <w:t>em Status A2</w:t>
-      </w:r>
-    </w:p>
-    <w:p>
+    <w:p/>
+    <w:p/>
+    <w:p/>
+    <w:p/>
+    <w:p/>
+    <w:p/>
+    <w:p>
+      <w:r>
+        <w:t xml:space="preserve">Fügen Sie nun in </w:t>
+      </w:r>
+      <w:r>
+        <w:t>Adressen (AdressVerwaltung) ihrem Design ein neues Register hinzu.</w:t>
+      </w:r>
+    </w:p>
+    <w:p>
+      <w:r>
+        <w:t>Benennen Sie dies w</w:t>
+      </w:r>
+      <w:r>
+        <w:t>ie Sie möchten, bei mir heisst es ProjektAnalyse.</w:t>
+      </w:r>
+      <w:r>
+        <w:br/>
+      </w:r>
       <w:r>
         <w:drawing>
-          <wp:inline distT="0" distB="0" distL="0" distR="0" wp14:anchorId="06ABA914" wp14:editId="42CE8E02">
-            <wp:extent cx="4079174" cy="2473494"/>
-            <wp:effectExtent l="0" t="0" r="0" b="3175"/>
-            <wp:docPr id="8" name="Grafik 8" descr="Ein Bild, das Text enthält.&#10;&#10;Automatisch generierte Beschreibung"/>
-            <wp:cNvGraphicFramePr>
-              <a:graphicFrameLocks xmlns:a="http://schemas.openxmlformats.org/drawingml/2006/main" noChangeAspect="1"/>
-            </wp:cNvGraphicFramePr>
-            <a:graphic xmlns:a="http://schemas.openxmlformats.org/drawingml/2006/main">
-              <a:graphicData uri="http://schemas.openxmlformats.org/drawingml/2006/picture">
-                <pic:pic xmlns:pic="http://schemas.openxmlformats.org/drawingml/2006/picture">
-                  <pic:nvPicPr>
-                    <pic:cNvPr id="8" name="Grafik 8" descr="Ein Bild, das Text enthält.&#10;&#10;Automatisch generierte Beschreibung"/>
-                    <pic:cNvPicPr/>
-                  </pic:nvPicPr>
-                  <pic:blipFill>
-                    <a:blip r:embed="rId12"/>
-                    <a:stretch>
-                      <a:fillRect/>
-                    </a:stretch>
-                  </pic:blipFill>
-                  <pic:spPr>
-                    <a:xfrm>
-                      <a:off x="0" y="0"/>
-                      <a:ext cx="4081657" cy="2475000"/>
-                    </a:xfrm>
-                    <a:prstGeom prst="rect">
-                      <a:avLst/>
-                    </a:prstGeom>
-                  </pic:spPr>
-                </pic:pic>
-              </a:graphicData>
-            </a:graphic>
-          </wp:inline>
-        </w:drawing>
-      </w:r>
-    </w:p>
-    <w:p/>
-    <w:p/>
-    <w:p/>
-    <w:p/>
-    <w:p/>
-    <w:p>
-      <w:pPr>
-        <w:pStyle w:val="berschrift2"/>
-      </w:pPr>
-      <w:bookmarkStart w:id="4" w:name="_Toc126678135"/>
-      <w:r>
-        <w:t>ServiceRequest hinzufügen</w:t>
-      </w:r>
-      <w:bookmarkEnd w:id="4"/>
-    </w:p>
-    <w:p>
-      <w:r>
-        <w:t>Dasselbe können sie mit dem Knopf Nr.2 machen, um die ServiceRequests hinzuzufügen:</w:t>
-      </w:r>
-    </w:p>
-    <w:p>
-      <w:r>
-        <w:drawing>
-          <wp:inline distT="0" distB="0" distL="0" distR="0" wp14:anchorId="30AE3A29" wp14:editId="7699D3AF">
-            <wp:extent cx="4044908" cy="2249847"/>
-            <wp:effectExtent l="0" t="0" r="0" b="0"/>
-            <wp:docPr id="9" name="Grafik 9"/>
+          <wp:inline distT="0" distB="0" distL="0" distR="0" wp14:anchorId="46059019" wp14:editId="1CD9F474">
+            <wp:extent cx="5760720" cy="2317115"/>
+            <wp:effectExtent l="0" t="0" r="0" b="6985"/>
+            <wp:docPr id="5" name="Grafik 5"/>
             <wp:cNvGraphicFramePr>
               <a:graphicFrameLocks xmlns:a="http://schemas.openxmlformats.org/drawingml/2006/main" noChangeAspect="1"/>
             </wp:cNvGraphicFramePr>
@@ -1944,6 +1937,343 @@
                   <pic:spPr>
                     <a:xfrm>
                       <a:off x="0" y="0"/>
+                      <a:ext cx="5760720" cy="2317115"/>
+                    </a:xfrm>
+                    <a:prstGeom prst="rect">
+                      <a:avLst/>
+                    </a:prstGeom>
+                  </pic:spPr>
+                </pic:pic>
+              </a:graphicData>
+            </a:graphic>
+          </wp:inline>
+        </w:drawing>
+      </w:r>
+    </w:p>
+    <w:p/>
+    <w:p>
+      <w:r>
+        <w:t>Einfügen de</w:t>
+      </w:r>
+      <w:r>
+        <w:t>r ProjektAnalyse ins Register:</w:t>
+      </w:r>
+    </w:p>
+    <w:p>
+      <w:r>
+        <w:drawing>
+          <wp:inline distT="0" distB="0" distL="0" distR="0" wp14:anchorId="42588666" wp14:editId="1AE1D3EE">
+            <wp:extent cx="3488690" cy="3891687"/>
+            <wp:effectExtent l="0" t="0" r="0" b="0"/>
+            <wp:docPr id="13" name="Grafik 13"/>
+            <wp:cNvGraphicFramePr>
+              <a:graphicFrameLocks xmlns:a="http://schemas.openxmlformats.org/drawingml/2006/main" noChangeAspect="1"/>
+            </wp:cNvGraphicFramePr>
+            <a:graphic xmlns:a="http://schemas.openxmlformats.org/drawingml/2006/main">
+              <a:graphicData uri="http://schemas.openxmlformats.org/drawingml/2006/picture">
+                <pic:pic xmlns:pic="http://schemas.openxmlformats.org/drawingml/2006/picture">
+                  <pic:nvPicPr>
+                    <pic:cNvPr id="1" name=""/>
+                    <pic:cNvPicPr/>
+                  </pic:nvPicPr>
+                  <pic:blipFill>
+                    <a:blip r:embed="rId14"/>
+                    <a:stretch>
+                      <a:fillRect/>
+                    </a:stretch>
+                  </pic:blipFill>
+                  <pic:spPr>
+                    <a:xfrm>
+                      <a:off x="0" y="0"/>
+                      <a:ext cx="3536303" cy="3944800"/>
+                    </a:xfrm>
+                    <a:prstGeom prst="rect">
+                      <a:avLst/>
+                    </a:prstGeom>
+                  </pic:spPr>
+                </pic:pic>
+              </a:graphicData>
+            </a:graphic>
+          </wp:inline>
+        </w:drawing>
+      </w:r>
+    </w:p>
+    <w:p>
+      <w:r>
+        <w:t xml:space="preserve">Sobald sie dies ausgewählt haben, können Sie das Objekt einstellen auf </w:t>
+      </w:r>
+      <w:r>
+        <w:t>dem Register wie sie möchten</w:t>
+      </w:r>
+      <w:r>
+        <w:t>.</w:t>
+      </w:r>
+      <w:r>
+        <w:t xml:space="preserve"> Dasselbe können Sie für die ServiceRequests machen.</w:t>
+      </w:r>
+    </w:p>
+    <w:p>
+      <w:pPr>
+        <w:pStyle w:val="berschrift1"/>
+      </w:pPr>
+      <w:bookmarkStart w:id="4" w:name="_Toc126743343"/>
+      <w:r>
+        <w:lastRenderedPageBreak/>
+        <w:t>SearchList</w:t>
+      </w:r>
+      <w:r>
+        <w:t>:</w:t>
+      </w:r>
+      <w:bookmarkEnd w:id="4"/>
+    </w:p>
+    <w:p>
+      <w:pPr>
+        <w:pStyle w:val="berschrift2"/>
+      </w:pPr>
+      <w:bookmarkStart w:id="5" w:name="_Toc126743344"/>
+      <w:r>
+        <w:t>Knöpfe</w:t>
+      </w:r>
+      <w:bookmarkEnd w:id="5"/>
+    </w:p>
+    <w:p>
+      <w:pPr>
+        <w:rPr>
+          <w:color w:val="2F5496" w:themeColor="accent1" w:themeShade="BF"/>
+        </w:rPr>
+      </w:pPr>
+      <w:r>
+        <w:rPr>
+          <w:noProof/>
+          <w:color w:val="2F5496" w:themeColor="accent1" w:themeShade="BF"/>
+        </w:rPr>
+        <w:drawing>
+          <wp:inline distT="0" distB="0" distL="0" distR="0" wp14:anchorId="63AD77D4" wp14:editId="10DAD8F5">
+            <wp:extent cx="1448002" cy="304843"/>
+            <wp:effectExtent l="0" t="0" r="0" b="0"/>
+            <wp:docPr id="7" name="Grafik 7"/>
+            <wp:cNvGraphicFramePr>
+              <a:graphicFrameLocks xmlns:a="http://schemas.openxmlformats.org/drawingml/2006/main" noChangeAspect="1"/>
+            </wp:cNvGraphicFramePr>
+            <a:graphic xmlns:a="http://schemas.openxmlformats.org/drawingml/2006/main">
+              <a:graphicData uri="http://schemas.openxmlformats.org/drawingml/2006/picture">
+                <pic:pic xmlns:pic="http://schemas.openxmlformats.org/drawingml/2006/picture">
+                  <pic:nvPicPr>
+                    <pic:cNvPr id="1" name=""/>
+                    <pic:cNvPicPr/>
+                  </pic:nvPicPr>
+                  <pic:blipFill>
+                    <a:blip r:embed="rId15"/>
+                    <a:stretch>
+                      <a:fillRect/>
+                    </a:stretch>
+                  </pic:blipFill>
+                  <pic:spPr>
+                    <a:xfrm>
+                      <a:off x="0" y="0"/>
+                      <a:ext cx="1448002" cy="304843"/>
+                    </a:xfrm>
+                    <a:prstGeom prst="rect">
+                      <a:avLst/>
+                    </a:prstGeom>
+                  </pic:spPr>
+                </pic:pic>
+              </a:graphicData>
+            </a:graphic>
+          </wp:inline>
+        </w:drawing>
+      </w:r>
+    </w:p>
+    <w:p/>
+    <w:p>
+      <w:r>
+        <w:t>1. Hinzufügen von Aufträgen</w:t>
+      </w:r>
+    </w:p>
+    <w:p>
+      <w:r>
+        <w:t>2. Hinzufügen von ServiceRequests</w:t>
+      </w:r>
+    </w:p>
+    <w:p>
+      <w:r>
+        <w:t>3. löschen vom Ausgewählten Objekt, Aufträge/ServiceRequest</w:t>
+      </w:r>
+    </w:p>
+    <w:p>
+      <w:r>
+        <w:t>4. Aktualisieren der ganzen Maske</w:t>
+      </w:r>
+    </w:p>
+    <w:p>
+      <w:r>
+        <w:t>5. Einstellungen Fenster</w:t>
+      </w:r>
+    </w:p>
+    <w:p/>
+    <w:p>
+      <w:r>
+        <w:t xml:space="preserve">In der SearchList auf der Linken Seite können Sie auch all diese Funktionen mit der rechten Maustaste durchführen. </w:t>
+      </w:r>
+    </w:p>
+    <w:p>
+      <w:r>
+        <w:t xml:space="preserve">Öffnen der Objekte (Belege oder </w:t>
+      </w:r>
+      <w:r>
+        <w:t>ServiceRequests) wird mit Doppelklick darauf durchgeführt.</w:t>
+      </w:r>
+    </w:p>
+    <w:p>
+      <w:pPr>
+        <w:rPr>
+          <w:color w:val="2F5496" w:themeColor="accent1" w:themeShade="BF"/>
+        </w:rPr>
+      </w:pPr>
+    </w:p>
+    <w:p>
+      <w:pPr>
+        <w:pStyle w:val="berschrift2"/>
+      </w:pPr>
+      <w:bookmarkStart w:id="6" w:name="_Toc126743345"/>
+      <w:r>
+        <w:t xml:space="preserve">Aufträge </w:t>
+      </w:r>
+      <w:r>
+        <w:t>h</w:t>
+      </w:r>
+      <w:r>
+        <w:t>inzufügen</w:t>
+      </w:r>
+      <w:bookmarkEnd w:id="6"/>
+    </w:p>
+    <w:p/>
+    <w:p>
+      <w:r>
+        <w:t xml:space="preserve">Über den Button Nr. 1 gelangen </w:t>
+      </w:r>
+      <w:r>
+        <w:t>S</w:t>
+      </w:r>
+      <w:r>
+        <w:t xml:space="preserve">ie in einen Dialog, in welchem Sie </w:t>
+      </w:r>
+      <w:r>
+        <w:t>Belege</w:t>
+      </w:r>
+      <w:r>
+        <w:t xml:space="preserve"> auswählen und diese in das</w:t>
+      </w:r>
+      <w:r>
+        <w:t xml:space="preserve"> Projekt-Analyse</w:t>
+      </w:r>
+      <w:r>
+        <w:t xml:space="preserve"> Add-In hinzufügen können.</w:t>
+      </w:r>
+      <w:r>
+        <w:t xml:space="preserve"> </w:t>
+      </w:r>
+      <w:r>
+        <w:t>Es werden nur aktive Belege und Belege mit einer «Leistung» angezeigt.</w:t>
+      </w:r>
+    </w:p>
+    <w:p>
+      <w:r>
+        <w:rPr>
+          <w:noProof/>
+        </w:rPr>
+        <w:drawing>
+          <wp:inline distT="0" distB="0" distL="0" distR="0" wp14:anchorId="06ABA914" wp14:editId="42CE8E02">
+            <wp:extent cx="4079174" cy="2473494"/>
+            <wp:effectExtent l="0" t="0" r="0" b="3175"/>
+            <wp:docPr id="8" name="Grafik 8" descr="Ein Bild, das Text enthält.&#10;&#10;Automatisch generierte Beschreibung"/>
+            <wp:cNvGraphicFramePr>
+              <a:graphicFrameLocks xmlns:a="http://schemas.openxmlformats.org/drawingml/2006/main" noChangeAspect="1"/>
+            </wp:cNvGraphicFramePr>
+            <a:graphic xmlns:a="http://schemas.openxmlformats.org/drawingml/2006/main">
+              <a:graphicData uri="http://schemas.openxmlformats.org/drawingml/2006/picture">
+                <pic:pic xmlns:pic="http://schemas.openxmlformats.org/drawingml/2006/picture">
+                  <pic:nvPicPr>
+                    <pic:cNvPr id="8" name="Grafik 8" descr="Ein Bild, das Text enthält.&#10;&#10;Automatisch generierte Beschreibung"/>
+                    <pic:cNvPicPr/>
+                  </pic:nvPicPr>
+                  <pic:blipFill>
+                    <a:blip r:embed="rId16"/>
+                    <a:stretch>
+                      <a:fillRect/>
+                    </a:stretch>
+                  </pic:blipFill>
+                  <pic:spPr>
+                    <a:xfrm>
+                      <a:off x="0" y="0"/>
+                      <a:ext cx="4081657" cy="2475000"/>
+                    </a:xfrm>
+                    <a:prstGeom prst="rect">
+                      <a:avLst/>
+                    </a:prstGeom>
+                  </pic:spPr>
+                </pic:pic>
+              </a:graphicData>
+            </a:graphic>
+          </wp:inline>
+        </w:drawing>
+      </w:r>
+    </w:p>
+    <w:p/>
+    <w:p/>
+    <w:p/>
+    <w:p/>
+    <w:p/>
+    <w:p>
+      <w:pPr>
+        <w:pStyle w:val="berschrift2"/>
+      </w:pPr>
+      <w:bookmarkStart w:id="7" w:name="_Toc126743346"/>
+      <w:r>
+        <w:t>ServiceRequest hinzufügen</w:t>
+      </w:r>
+      <w:bookmarkEnd w:id="7"/>
+    </w:p>
+    <w:p>
+      <w:r>
+        <w:t>Dasselbe können sie mit dem Knopf Nr.2 machen, um die ServiceRequests hinzuzufügen</w:t>
+      </w:r>
+      <w:r>
+        <w:t>. Diese sind spezifisch auf die Adresse gefiltert</w:t>
+      </w:r>
+      <w:r>
+        <w:t>.</w:t>
+      </w:r>
+    </w:p>
+    <w:p>
+      <w:r>
+        <w:rPr>
+          <w:noProof/>
+        </w:rPr>
+        <w:drawing>
+          <wp:inline distT="0" distB="0" distL="0" distR="0" wp14:anchorId="30AE3A29" wp14:editId="7699D3AF">
+            <wp:extent cx="4044908" cy="2249847"/>
+            <wp:effectExtent l="0" t="0" r="0" b="0"/>
+            <wp:docPr id="9" name="Grafik 9"/>
+            <wp:cNvGraphicFramePr>
+              <a:graphicFrameLocks xmlns:a="http://schemas.openxmlformats.org/drawingml/2006/main" noChangeAspect="1"/>
+            </wp:cNvGraphicFramePr>
+            <a:graphic xmlns:a="http://schemas.openxmlformats.org/drawingml/2006/main">
+              <a:graphicData uri="http://schemas.openxmlformats.org/drawingml/2006/picture">
+                <pic:pic xmlns:pic="http://schemas.openxmlformats.org/drawingml/2006/picture">
+                  <pic:nvPicPr>
+                    <pic:cNvPr id="1" name=""/>
+                    <pic:cNvPicPr/>
+                  </pic:nvPicPr>
+                  <pic:blipFill>
+                    <a:blip r:embed="rId17"/>
+                    <a:stretch>
+                      <a:fillRect/>
+                    </a:stretch>
+                  </pic:blipFill>
+                  <pic:spPr>
+                    <a:xfrm>
+                      <a:off x="0" y="0"/>
                       <a:ext cx="4072680" cy="2265294"/>
                     </a:xfrm>
                     <a:prstGeom prst="rect">
@@ -1962,11 +2292,11 @@
       <w:pPr>
         <w:pStyle w:val="berschrift2"/>
       </w:pPr>
-      <w:bookmarkStart w:id="5" w:name="_Toc126678136"/>
+      <w:bookmarkStart w:id="8" w:name="_Toc126743347"/>
       <w:r>
         <w:t>Ausgewähltes Objekt Entfernen</w:t>
       </w:r>
-      <w:bookmarkEnd w:id="5"/>
+      <w:bookmarkEnd w:id="8"/>
     </w:p>
     <w:p/>
     <w:p>
@@ -1977,6 +2307,9 @@
         <w:t>Entfernen-Knopfes</w:t>
       </w:r>
       <w:r>
+        <w:t xml:space="preserve"> (Button Nr. 3)</w:t>
+      </w:r>
+      <w:r>
         <w:t>, wird das momentan ausgewählte Objekt aus der Liste der Projekt</w:t>
       </w:r>
       <w:r>
@@ -1988,7 +2321,13 @@
       </w:r>
       <w:proofErr w:type="gramEnd"/>
       <w:r>
-        <w:t xml:space="preserve">. Die Aufträge und ServiceRequests </w:t>
+        <w:t xml:space="preserve">. Die </w:t>
+      </w:r>
+      <w:r>
+        <w:t>Belege</w:t>
+      </w:r>
+      <w:r>
+        <w:t xml:space="preserve"> und ServiceRequests </w:t>
       </w:r>
       <w:r>
         <w:t xml:space="preserve">bleiben an allen anderen Orten bestehen. </w:t>
@@ -1999,15 +2338,21 @@
       <w:pPr>
         <w:pStyle w:val="berschrift2"/>
       </w:pPr>
-      <w:bookmarkStart w:id="6" w:name="_Toc126678137"/>
+      <w:bookmarkStart w:id="9" w:name="_Toc126743348"/>
       <w:r>
         <w:t>Aktualisieren</w:t>
       </w:r>
-      <w:bookmarkEnd w:id="6"/>
-    </w:p>
-    <w:p>
-      <w:r>
-        <w:t xml:space="preserve">Nach dem Sie einen neuen Auftrag oder ServiceRequest hinzugefügt haben, oder eine Änderung in einem der beiden getan haben, </w:t>
+      <w:bookmarkEnd w:id="9"/>
+    </w:p>
+    <w:p>
+      <w:r>
+        <w:t xml:space="preserve">Nach dem Sie einen neuen </w:t>
+      </w:r>
+      <w:r>
+        <w:t>Beleg</w:t>
+      </w:r>
+      <w:r>
+        <w:t xml:space="preserve"> oder ServiceRequest hinzugefügt haben, oder eine Änderung in einem der beiden getan haben, </w:t>
       </w:r>
       <w:r>
         <w:t>muss die Maske neu geladen werden, dies wird mit dem Knopf Nr. 4 gemach</w:t>
@@ -2033,16 +2378,15 @@
     <w:p/>
     <w:p/>
     <w:p/>
-    <w:p/>
     <w:p>
       <w:pPr>
         <w:pStyle w:val="berschrift2"/>
       </w:pPr>
-      <w:bookmarkStart w:id="7" w:name="_Toc126678138"/>
+      <w:bookmarkStart w:id="10" w:name="_Toc126743349"/>
       <w:r>
         <w:t>Einstellungen</w:t>
       </w:r>
-      <w:bookmarkEnd w:id="7"/>
+      <w:bookmarkEnd w:id="10"/>
     </w:p>
     <w:p>
       <w:pPr>
@@ -2059,6 +2403,7 @@
       </w:pPr>
       <w:r>
         <w:rPr>
+          <w:noProof/>
           <w:color w:val="2F5496" w:themeColor="accent1" w:themeShade="BF"/>
         </w:rPr>
         <w:drawing>
@@ -2077,7 +2422,7 @@
                     <pic:cNvPicPr/>
                   </pic:nvPicPr>
                   <pic:blipFill>
-                    <a:blip r:embed="rId11"/>
+                    <a:blip r:embed="rId15"/>
                     <a:stretch>
                       <a:fillRect/>
                     </a:stretch>
@@ -2112,12 +2457,37 @@
         <w:t xml:space="preserve">haben nur einen essenziellen Zweck, das Einstellen des Schwellenwertes, ab wann der IST-Wert sich verfärben sollte. </w:t>
       </w:r>
       <w:r>
-        <w:t xml:space="preserve">Wenn wir diesen Button betätigen, kommen wir auf unsere Einstellungs-Maske: </w:t>
+        <w:t xml:space="preserve">Wenn </w:t>
+      </w:r>
+      <w:r>
+        <w:t>Sie</w:t>
+      </w:r>
+      <w:r>
+        <w:t xml:space="preserve"> </w:t>
+      </w:r>
+      <w:r>
+        <w:t>den Button 5</w:t>
+      </w:r>
+      <w:r>
+        <w:t xml:space="preserve"> Button betätigen, kommen </w:t>
+      </w:r>
+      <w:r>
+        <w:t>Sie</w:t>
+      </w:r>
+      <w:r>
+        <w:t xml:space="preserve"> auf </w:t>
+      </w:r>
+      <w:r>
+        <w:t>die</w:t>
+      </w:r>
+      <w:r>
+        <w:t xml:space="preserve"> Einstellungs-Maske: </w:t>
       </w:r>
     </w:p>
     <w:p>
       <w:r>
         <w:rPr>
+          <w:noProof/>
           <w:color w:val="2F5496" w:themeColor="accent1" w:themeShade="BF"/>
         </w:rPr>
         <w:drawing>
@@ -2136,7 +2506,7 @@
                     <pic:cNvPicPr/>
                   </pic:nvPicPr>
                   <pic:blipFill>
-                    <a:blip r:embed="rId14"/>
+                    <a:blip r:embed="rId18"/>
                     <a:stretch>
                       <a:fillRect/>
                     </a:stretch>
@@ -2164,7 +2534,13 @@
     </w:p>
     <w:p>
       <w:r>
-        <w:t xml:space="preserve">Dabei werden Ihnen verschiedene Zeitpunkte </w:t>
+        <w:t xml:space="preserve">Dabei werden Ihnen verschiedene </w:t>
+      </w:r>
+      <w:r>
+        <w:t>Prozentwerte</w:t>
+      </w:r>
+      <w:r>
+        <w:t xml:space="preserve"> </w:t>
       </w:r>
       <w:r>
         <w:t>zur Verfügung gestellt:</w:t>
@@ -2265,18 +2641,27 @@
       <w:pPr>
         <w:pStyle w:val="berschrift1"/>
       </w:pPr>
-      <w:bookmarkStart w:id="8" w:name="_Toc126678139"/>
-      <w:r>
-        <w:t>Rechte Seite</w:t>
-      </w:r>
-      <w:bookmarkEnd w:id="8"/>
+      <w:bookmarkStart w:id="11" w:name="_Toc126743350"/>
+      <w:r>
+        <w:t>Tabelle</w:t>
+      </w:r>
+      <w:r>
+        <w:t>:</w:t>
+      </w:r>
+      <w:bookmarkEnd w:id="11"/>
     </w:p>
     <w:p>
       <w:r>
         <w:t xml:space="preserve">Auf der rechten Seite, </w:t>
       </w:r>
       <w:r>
-        <w:t xml:space="preserve">stellt ein Grid alles ServiceRequests dar und zeigt deren Zeit-Rapporte dar. </w:t>
+        <w:t>stellt ein Grid alle ServiceRequests dar und zeigt deren Zeit-Rapport</w:t>
+      </w:r>
+      <w:r>
+        <w:t>e</w:t>
+      </w:r>
+      <w:r>
+        <w:t xml:space="preserve">. </w:t>
       </w:r>
       <w:r>
         <w:br/>
@@ -2284,11 +2669,9 @@
       <w:r>
         <w:t xml:space="preserve">Ganz unten in der Reihe </w:t>
       </w:r>
-      <w:proofErr w:type="gramStart"/>
-      <w:r>
-        <w:t>Gesamt</w:t>
-      </w:r>
-      <w:proofErr w:type="gramEnd"/>
+      <w:r>
+        <w:t>gesamt</w:t>
+      </w:r>
       <w:r>
         <w:t xml:space="preserve">, werden jeweils die oberen </w:t>
       </w:r>
@@ -2309,11 +2692,11 @@
       <w:pPr>
         <w:pStyle w:val="berschrift2"/>
       </w:pPr>
-      <w:bookmarkStart w:id="9" w:name="_Toc126678140"/>
-      <w:r>
-        <w:t>Verarbeitende Daten:</w:t>
-      </w:r>
-      <w:bookmarkEnd w:id="9"/>
+      <w:bookmarkStart w:id="12" w:name="_Toc126743351"/>
+      <w:r>
+        <w:t>Verarbeitende Daten</w:t>
+      </w:r>
+      <w:bookmarkEnd w:id="12"/>
     </w:p>
     <w:p>
       <w:pPr>
@@ -2342,7 +2725,15 @@
         <w:t xml:space="preserve">Warten, </w:t>
       </w:r>
       <w:r>
-        <w:t xml:space="preserve">für alle Zeitstempel, welche noch nicht zugewiesen wurden ob sie zu verrechnen sind oder nicht. </w:t>
+        <w:t xml:space="preserve">für alle Zeitstempel, welche noch nicht zugewiesen </w:t>
+      </w:r>
+      <w:proofErr w:type="gramStart"/>
+      <w:r>
+        <w:t>wurden</w:t>
+      </w:r>
+      <w:proofErr w:type="gramEnd"/>
+      <w:r>
+        <w:t xml:space="preserve"> ob sie zu verrechnen sind oder nicht. </w:t>
       </w:r>
     </w:p>
     <w:p>
@@ -2405,11 +2796,11 @@
       <w:pPr>
         <w:pStyle w:val="berschrift2"/>
       </w:pPr>
-      <w:bookmarkStart w:id="10" w:name="_Toc126678141"/>
+      <w:bookmarkStart w:id="13" w:name="_Toc126743352"/>
       <w:r>
         <w:t>Kalkulation der Daten</w:t>
       </w:r>
-      <w:bookmarkEnd w:id="10"/>
+      <w:bookmarkEnd w:id="13"/>
     </w:p>
     <w:p>
       <w:r>
@@ -2440,10 +2831,7 @@
         <w:t>«Soll»</w:t>
       </w:r>
       <w:r>
-        <w:t xml:space="preserve"> </w:t>
-      </w:r>
-      <w:r>
-        <w:t xml:space="preserve">wird aus allen </w:t>
+        <w:t xml:space="preserve"> wird aus allen </w:t>
       </w:r>
       <w:r>
         <w:t>Stunden gerechnet, welche auf den Belegen die Leistungen zusammengezählt ergeben.</w:t>
@@ -2587,31 +2975,50 @@
       <w:pPr>
         <w:pStyle w:val="berschrift2"/>
       </w:pPr>
-      <w:bookmarkStart w:id="11" w:name="_Toc126678142"/>
+      <w:bookmarkStart w:id="14" w:name="_Toc126743353"/>
       <w:r>
         <w:t>Progress Bar</w:t>
       </w:r>
-      <w:bookmarkEnd w:id="11"/>
-    </w:p>
-    <w:p>
-      <w:r>
-        <w:t>Weiter unten in der Maske, ist eine Progress bar zu sehen. Diese Zeigt prozentual an, wie weit der «IST-Wert» vom «</w:t>
-      </w:r>
-      <w:proofErr w:type="spellStart"/>
-      <w:r>
-        <w:t>SOLL-Wert</w:t>
-      </w:r>
-      <w:proofErr w:type="spellEnd"/>
-      <w:r>
-        <w:t>» entfernt ist.</w:t>
-      </w:r>
-    </w:p>
-    <w:p>
-      <w:r>
+      <w:bookmarkEnd w:id="14"/>
+    </w:p>
+    <w:p>
+      <w:r>
+        <w:t xml:space="preserve">Weiter unten in der Maske, ist eine </w:t>
+      </w:r>
+      <w:r>
+        <w:t>Progressbar</w:t>
+      </w:r>
+      <w:r>
+        <w:t xml:space="preserve"> zu sehen. Diese Zeigt prozentual an, wie weit der «IST-Wert» </w:t>
+      </w:r>
+      <w:r>
+        <w:t>zum</w:t>
+      </w:r>
+      <w:r>
+        <w:t xml:space="preserve"> «</w:t>
+      </w:r>
+      <w:r>
+        <w:t>Soll-Wert</w:t>
+      </w:r>
+      <w:r>
+        <w:t xml:space="preserve">» </w:t>
+      </w:r>
+      <w:r>
+        <w:t xml:space="preserve">im Vergleich </w:t>
+      </w:r>
+      <w:r>
+        <w:t>ist.</w:t>
+      </w:r>
+    </w:p>
+    <w:p>
+      <w:r>
+        <w:rPr>
+          <w:noProof/>
+        </w:rPr>
         <w:drawing>
-          <wp:inline distT="0" distB="0" distL="0" distR="0" wp14:anchorId="4616DB72" wp14:editId="7EE7ECCE">
-            <wp:extent cx="5181600" cy="3362325"/>
-            <wp:effectExtent l="0" t="0" r="0" b="9525"/>
+          <wp:inline distT="0" distB="0" distL="0" distR="0" wp14:anchorId="4616DB72" wp14:editId="7D6091AA">
+            <wp:extent cx="5461000" cy="2924810"/>
+            <wp:effectExtent l="0" t="0" r="6350" b="8890"/>
             <wp:docPr id="12" name="Grafik 12" descr="Ein Bild, das Tisch enthält.&#10;&#10;Automatisch generierte Beschreibung"/>
             <wp:cNvGraphicFramePr>
               <a:graphicFrameLocks xmlns:a="http://schemas.openxmlformats.org/drawingml/2006/main" noChangeAspect="1"/>
@@ -2624,7 +3031,7 @@
                     <pic:cNvPicPr/>
                   </pic:nvPicPr>
                   <pic:blipFill>
-                    <a:blip r:embed="rId15"/>
+                    <a:blip r:embed="rId19"/>
                     <a:stretch>
                       <a:fillRect/>
                     </a:stretch>
@@ -2632,7 +3039,7 @@
                   <pic:spPr>
                     <a:xfrm>
                       <a:off x="0" y="0"/>
-                      <a:ext cx="5183193" cy="3363359"/>
+                      <a:ext cx="5475782" cy="2932727"/>
                     </a:xfrm>
                     <a:prstGeom prst="rect">
                       <a:avLst/>
@@ -2646,8 +3053,8 @@
       </w:r>
     </w:p>
     <w:sectPr>
-      <w:headerReference w:type="default" r:id="rId16"/>
-      <w:footerReference w:type="default" r:id="rId17"/>
+      <w:headerReference w:type="default" r:id="rId20"/>
+      <w:footerReference w:type="default" r:id="rId21"/>
       <w:pgSz w:w="11906" w:h="16838"/>
       <w:pgMar w:top="1417" w:right="1417" w:bottom="1134" w:left="1417" w:header="708" w:footer="708" w:gutter="0"/>
       <w:cols w:space="708"/>
@@ -2692,6 +3099,7 @@
         <w:docPartUnique/>
       </w:docPartObj>
     </w:sdtPr>
+    <w:sdtEndPr/>
     <w:sdtContent>
       <w:sdt>
         <w:sdtPr>
@@ -2701,6 +3109,7 @@
             <w:docPartUnique/>
           </w:docPartObj>
         </w:sdtPr>
+        <w:sdtEndPr/>
         <w:sdtContent>
           <w:p>
             <w:pPr>
@@ -2825,7 +3234,7 @@
       <w:rPr>
         <w:noProof/>
       </w:rPr>
-      <w:t>07.02.2023</w:t>
+      <w:t>08.02.2023</w:t>
     </w:r>
     <w:r>
       <w:fldChar w:fldCharType="end"/>

</xml_diff>